<commit_message>
Minor Edit and Letter to the Editor (RnR)
I made a minor Edit to version07 of the RnR and I am sharing a new file
with the letter to the editor.
</commit_message>
<xml_diff>
--- a/papers/pygSpanish/DatosAbiertosRedistritacion(PyG)RnR07.docx
+++ b/papers/pygSpanish/DatosAbiertosRedistritacion(PyG)RnR07.docx
@@ -3148,6 +3148,18 @@
           <w:szCs w:val="24"/>
           <w:lang w:val="es-MX"/>
         </w:rPr>
+        <w:t xml:space="preserve">Magar et. al. 2015, </w:t>
+      </w:r>
+      <w:bookmarkStart w:id="16" w:name="_GoBack"/>
+      <w:bookmarkEnd w:id="16"/>
+      <w:r>
+        <w:rPr>
+          <w:rFonts w:ascii="Times New Roman" w:eastAsia="Tahoma" w:hAnsi="Times New Roman" w:cs="Times New Roman"/>
+          <w:color w:val="auto"/>
+          <w:sz w:val="24"/>
+          <w:szCs w:val="24"/>
+          <w:lang w:val="es-MX"/>
+        </w:rPr>
         <w:t>Trelles</w:t>
       </w:r>
       <w:r>
@@ -7676,18 +7688,7 @@
           <w:lang w:val="es-MX"/>
         </w:rPr>
         <w:lastRenderedPageBreak/>
-        <w:t>2015a). Es decir, hay una aceptación generalizada entre las instituciones del Estado mexicano sobre la trascendencia de contar con sistemas efectivos de acceso a la información pública y hay un reconocimiento explícito a la relevancia de generar y poner a disposición de la ciudadanía información socialmente útil. Sin embargo, existe un rezago importante en materia de redistritación. El INE, y cada uno de los 32 Organismos Públicos Locales, pueden sumarse a las prácticas y estándares internacionales de gobierno abierto para transitar de una sociedad en donde la información es pública –porque así lo establece el marco normativo–, a una sociedad en donde la información que se genere con recursos públicos esté sistematizada, disponible y sea utilizable por cualquier persona interesada.</w:t>
-      </w:r>
-      <w:bookmarkStart w:id="16" w:name="_GoBack"/>
-      <w:bookmarkEnd w:id="16"/>
-      <w:r>
-        <w:rPr>
-          <w:rFonts w:ascii="Times New Roman" w:eastAsia="Times New Roman" w:hAnsi="Times New Roman" w:cs="Times New Roman"/>
-          <w:color w:val="auto"/>
-          <w:sz w:val="24"/>
-          <w:lang w:val="es-MX"/>
-        </w:rPr>
-        <w:t xml:space="preserve"> </w:t>
+        <w:t xml:space="preserve">2015a). Es decir, hay una aceptación generalizada entre las instituciones del Estado mexicano sobre la trascendencia de contar con sistemas efectivos de acceso a la información pública y hay un reconocimiento explícito a la relevancia de generar y poner a disposición de la ciudadanía información socialmente útil. Sin embargo, existe un rezago importante en materia de redistritación. El INE, y cada uno de los 32 Organismos Públicos Locales, pueden sumarse a las prácticas y estándares internacionales de gobierno abierto para transitar de una sociedad en donde la información es pública –porque así lo establece el marco normativo–, a una sociedad en donde la información que se genere con recursos públicos esté sistematizada, disponible y sea utilizable por cualquier persona interesada. </w:t>
       </w:r>
     </w:p>
     <w:p>
@@ -13935,7 +13936,7 @@
         <w:noProof/>
         <w:sz w:val="20"/>
       </w:rPr>
-      <w:t>1</w:t>
+      <w:t>13</w:t>
     </w:r>
     <w:r>
       <w:rPr>
@@ -19208,7 +19209,7 @@
 </file>
 
 <file path=customXml/itemProps1.xml><?xml version="1.0" encoding="utf-8"?>
-<ds:datastoreItem xmlns:ds="http://schemas.openxmlformats.org/officeDocument/2006/customXml" ds:itemID="{1B43BAC3-CD61-9843-B5DF-577E92135260}">
+<ds:datastoreItem xmlns:ds="http://schemas.openxmlformats.org/officeDocument/2006/customXml" ds:itemID="{7E58A014-8E3D-B74C-A3A7-0DCE75DCBF02}">
   <ds:schemaRefs>
     <ds:schemaRef ds:uri="http://schemas.openxmlformats.org/officeDocument/2006/bibliography"/>
   </ds:schemaRefs>

</xml_diff>